<commit_message>
arreglo diagramarepo y v5 con enlace git
</commit_message>
<xml_diff>
--- a/documentos_y_matcomplement/TFM v5 Max y David.docx
+++ b/documentos_y_matcomplement/TFM v5 Max y David.docx
@@ -29,7 +29,7 @@
           <w:lang w:eastAsia="es-ES"/>
         </w:rPr>
         <w:drawing>
-          <wp:inline distT="0" distB="0" distL="0" distR="0" wp14:anchorId="402EFF8F" wp14:editId="3866F50B">
+          <wp:inline distT="0" distB="0" distL="0" distR="0" wp14:anchorId="402EFF8F" wp14:editId="736F5C0B">
             <wp:extent cx="3815723" cy="1038225"/>
             <wp:effectExtent l="0" t="0" r="0" b="0"/>
             <wp:docPr id="5126" name="Picture 1"/>
@@ -5463,6 +5463,7 @@
         <w:pStyle w:val="Ttulo1"/>
         <w:rPr>
           <w:rFonts w:ascii="Arial" w:hAnsi="Arial" w:cs="Arial"/>
+          <w:caps w:val="0"/>
         </w:rPr>
       </w:pPr>
       <w:bookmarkStart w:id="8" w:name="_Toc162797403"/>
@@ -5478,6 +5479,114 @@
       <w:bookmarkEnd w:id="8"/>
       <w:bookmarkEnd w:id="9"/>
     </w:p>
+    <w:p/>
+    <w:p>
+      <w:pPr>
+        <w:rPr>
+          <w:rFonts w:ascii="Arial" w:hAnsi="Arial" w:cs="Arial"/>
+        </w:rPr>
+      </w:pPr>
+      <w:r>
+        <w:rPr>
+          <w:rFonts w:ascii="Arial" w:hAnsi="Arial" w:cs="Arial"/>
+        </w:rPr>
+        <w:t>Antes de proceder con las distintas secciones de esta parte, es importante destacar que para una representación óptima y un seguimiento adecuado de su funcionalidad, todos los archivos, documentos y material complementario mencionados estarán disponibles en</w:t>
+      </w:r>
+      <w:r>
+        <w:rPr>
+          <w:rFonts w:ascii="Arial" w:hAnsi="Arial" w:cs="Arial"/>
+        </w:rPr>
+        <w:t xml:space="preserve"> </w:t>
+      </w:r>
+      <w:hyperlink r:id="rId11" w:history="1">
+        <w:r>
+          <w:rPr>
+            <w:rStyle w:val="Hipervnculo"/>
+            <w:rFonts w:ascii="Arial" w:hAnsi="Arial" w:cs="Arial"/>
+          </w:rPr>
+          <w:t>https://github.com/davidfdezmartin/Chatbot-con-FastAPI-Streamlit-y-LangChain/tree/main</w:t>
+        </w:r>
+      </w:hyperlink>
+      <w:r>
+        <w:rPr>
+          <w:rFonts w:ascii="Arial" w:hAnsi="Arial" w:cs="Arial"/>
+        </w:rPr>
+        <w:t xml:space="preserve"> </w:t>
+      </w:r>
+      <w:r>
+        <w:rPr>
+          <w:rFonts w:ascii="Arial" w:hAnsi="Arial" w:cs="Arial"/>
+        </w:rPr>
+        <w:t>(</w:t>
+      </w:r>
+      <w:proofErr w:type="gramStart"/>
+      <w:r>
+        <w:rPr>
+          <w:rFonts w:ascii="Arial" w:hAnsi="Arial" w:cs="Arial"/>
+        </w:rPr>
+        <w:t>Fig. )</w:t>
+      </w:r>
+      <w:proofErr w:type="gramEnd"/>
+      <w:r>
+        <w:rPr>
+          <w:rFonts w:ascii="Arial" w:hAnsi="Arial" w:cs="Arial"/>
+        </w:rPr>
+        <w:t>.</w:t>
+      </w:r>
+    </w:p>
+    <w:p/>
+    <w:p>
+      <w:pPr>
+        <w:jc w:val="center"/>
+      </w:pPr>
+      <w:r>
+        <w:rPr>
+          <w:noProof/>
+        </w:rPr>
+        <w:drawing>
+          <wp:inline distT="0" distB="0" distL="0" distR="0" wp14:anchorId="628520F1" wp14:editId="1B692451">
+            <wp:extent cx="5760085" cy="1167765"/>
+            <wp:effectExtent l="0" t="0" r="0" b="0"/>
+            <wp:docPr id="1101563693" name="Imagen 2" descr="Diagrama&#10;&#10;Descripción generada automáticamente"/>
+            <wp:cNvGraphicFramePr>
+              <a:graphicFrameLocks xmlns:a="http://schemas.openxmlformats.org/drawingml/2006/main" noChangeAspect="1"/>
+            </wp:cNvGraphicFramePr>
+            <a:graphic xmlns:a="http://schemas.openxmlformats.org/drawingml/2006/main">
+              <a:graphicData uri="http://schemas.openxmlformats.org/drawingml/2006/picture">
+                <pic:pic xmlns:pic="http://schemas.openxmlformats.org/drawingml/2006/picture">
+                  <pic:nvPicPr>
+                    <pic:cNvPr id="1101563693" name="Imagen 2" descr="Diagrama&#10;&#10;Descripción generada automáticamente"/>
+                    <pic:cNvPicPr/>
+                  </pic:nvPicPr>
+                  <pic:blipFill>
+                    <a:blip r:embed="rId12" cstate="print">
+                      <a:extLst>
+                        <a:ext uri="{28A0092B-C50C-407E-A947-70E740481C1C}">
+                          <a14:useLocalDpi xmlns:a14="http://schemas.microsoft.com/office/drawing/2010/main" val="0"/>
+                        </a:ext>
+                      </a:extLst>
+                    </a:blip>
+                    <a:stretch>
+                      <a:fillRect/>
+                    </a:stretch>
+                  </pic:blipFill>
+                  <pic:spPr>
+                    <a:xfrm>
+                      <a:off x="0" y="0"/>
+                      <a:ext cx="5760085" cy="1167765"/>
+                    </a:xfrm>
+                    <a:prstGeom prst="rect">
+                      <a:avLst/>
+                    </a:prstGeom>
+                  </pic:spPr>
+                </pic:pic>
+              </a:graphicData>
+            </a:graphic>
+          </wp:inline>
+        </w:drawing>
+      </w:r>
+    </w:p>
+    <w:p/>
     <w:p>
       <w:pPr>
         <w:pStyle w:val="Ttulo2"/>
@@ -5586,7 +5695,14 @@
         <w:rPr>
           <w:rFonts w:ascii="Arial" w:hAnsi="Arial" w:cs="Arial"/>
         </w:rPr>
-        <w:t>) como una de las principales fuentes de información. NHANES es una encuesta nacional de los Estados Unidos que recopila una amplia gama de datos sobre la salud y la nutrición de la población, incluyendo datos demográficos, medidas antropométricas, datos de nutrición, actividad física, datos de salud, resultados de pruebas de laboratorio, hábitos y comportamientos de salud, entre otros.</w:t>
+        <w:t xml:space="preserve">) como una de las principales fuentes de información. NHANES es una encuesta nacional de los Estados Unidos que recopila una amplia gama de datos </w:t>
+      </w:r>
+      <w:r>
+        <w:rPr>
+          <w:rFonts w:ascii="Arial" w:hAnsi="Arial" w:cs="Arial"/>
+        </w:rPr>
+        <w:lastRenderedPageBreak/>
+        <w:t>sobre la salud y la nutrición de la población, incluyendo datos demográficos, medidas antropométricas, datos de nutrición, actividad física, datos de salud, resultados de pruebas de laboratorio, hábitos y comportamientos de salud, entre otros.</w:t>
       </w:r>
     </w:p>
     <w:p>
@@ -5655,14 +5771,7 @@
         <w:rPr>
           <w:rFonts w:ascii="Arial" w:hAnsi="Arial" w:cs="Arial"/>
         </w:rPr>
-        <w:t xml:space="preserve"> recopilado una amplia gama de documentos médicos y de estilo de vida que abarcan temas como nutrición, ejercicio, manejo del estrés, sueño y prevención de enfermedades. Estos documentos proporcionan una </w:t>
-      </w:r>
-      <w:r>
-        <w:rPr>
-          <w:rFonts w:ascii="Arial" w:hAnsi="Arial" w:cs="Arial"/>
-        </w:rPr>
-        <w:lastRenderedPageBreak/>
-        <w:t xml:space="preserve">base de conocimientos sólida y confiable para complementar los datos de NHANES y mejorar la calidad de las recomendaciones generadas por </w:t>
+        <w:t xml:space="preserve"> recopilado una amplia gama de documentos médicos y de estilo de vida que abarcan temas como nutrición, ejercicio, manejo del estrés, sueño y prevención de enfermedades. Estos documentos proporcionan una base de conocimientos sólida y confiable para complementar los datos de NHANES y mejorar la calidad de las recomendaciones generadas por </w:t>
       </w:r>
       <w:r>
         <w:rPr>
@@ -5814,7 +5923,14 @@
         <w:rPr>
           <w:rFonts w:ascii="Arial" w:hAnsi="Arial" w:cs="Arial"/>
         </w:rPr>
-        <w:t>es esencial para facilitar la recuperación de respuestas pertinentes durante la interacción con el sistema de chatbot.</w:t>
+        <w:t xml:space="preserve">es esencial para facilitar la </w:t>
+      </w:r>
+      <w:r>
+        <w:rPr>
+          <w:rFonts w:ascii="Arial" w:hAnsi="Arial" w:cs="Arial"/>
+        </w:rPr>
+        <w:lastRenderedPageBreak/>
+        <w:t>recuperación de respuestas pertinentes durante la interacción con el sistema de chatbot.</w:t>
       </w:r>
       <w:r>
         <w:rPr>
@@ -5851,7 +5967,6 @@
           <w:rFonts w:ascii="Arial" w:hAnsi="Arial" w:cs="Arial"/>
           <w:noProof/>
         </w:rPr>
-        <w:lastRenderedPageBreak/>
         <w:drawing>
           <wp:inline distT="0" distB="0" distL="0" distR="0" wp14:anchorId="6F2C89C3" wp14:editId="1AADEBEA">
             <wp:extent cx="5257165" cy="5309235"/>
@@ -5870,7 +5985,7 @@
                     </pic:cNvPicPr>
                   </pic:nvPicPr>
                   <pic:blipFill>
-                    <a:blip r:embed="rId11"/>
+                    <a:blip r:embed="rId13"/>
                     <a:stretch>
                       <a:fillRect/>
                     </a:stretch>
@@ -6037,6 +6152,7 @@
         <w:rPr>
           <w:rFonts w:ascii="Arial" w:hAnsi="Arial" w:cs="Arial"/>
         </w:rPr>
+        <w:lastRenderedPageBreak/>
         <w:t xml:space="preserve">Los vectores generados son almacenados en una base de datos vectorial utilizando FAISS (Facebook AI </w:t>
       </w:r>
       <w:proofErr w:type="spellStart"/>
@@ -6065,14 +6181,7 @@
         <w:rPr>
           <w:rFonts w:ascii="Arial" w:hAnsi="Arial" w:cs="Arial"/>
         </w:rPr>
-        <w:t xml:space="preserve">), que es un sistema altamente eficiente para la búsqueda rápida de similitudes en </w:t>
-      </w:r>
-      <w:r>
-        <w:rPr>
-          <w:rFonts w:ascii="Arial" w:hAnsi="Arial" w:cs="Arial"/>
-        </w:rPr>
-        <w:lastRenderedPageBreak/>
-        <w:t>grandes volúmenes de datos. FAISS optimiza la recuperación de los documentos más relevantes en respuesta a las consultas del usuario, mejorando significativamente la velocidad y la precisión del sistema.</w:t>
+        <w:t>), que es un sistema altamente eficiente para la búsqueda rápida de similitudes en grandes volúmenes de datos. FAISS optimiza la recuperación de los documentos más relevantes en respuesta a las consultas del usuario, mejorando significativamente la velocidad y la precisión del sistema.</w:t>
       </w:r>
     </w:p>
     <w:p>
@@ -6278,14 +6387,8 @@
         <w:rPr>
           <w:rFonts w:ascii="Arial" w:hAnsi="Arial" w:cs="Arial"/>
         </w:rPr>
-        <w:t xml:space="preserve">El chatbot procesa la consulta del usuario y utiliza técnicas de recuperación de información para identificar los datos más relevantes de la base de datos </w:t>
-      </w:r>
-      <w:r>
-        <w:rPr>
-          <w:rFonts w:ascii="Arial" w:hAnsi="Arial" w:cs="Arial"/>
-        </w:rPr>
         <w:lastRenderedPageBreak/>
-        <w:t>vectorial, considerando tanto los datos de NHANES como los documentos médicos y de estilo de vida.</w:t>
+        <w:t>El chatbot procesa la consulta del usuario y utiliza técnicas de recuperación de información para identificar los datos más relevantes de la base de datos vectorial, considerando tanto los datos de NHANES como los documentos médicos y de estilo de vida.</w:t>
       </w:r>
     </w:p>
     <w:p>
@@ -6499,20 +6602,14 @@
           <w:b/>
           <w:bCs/>
         </w:rPr>
+        <w:lastRenderedPageBreak/>
         <w:t>custom_agent.py</w:t>
       </w:r>
       <w:r>
         <w:rPr>
           <w:rFonts w:ascii="Arial" w:hAnsi="Arial" w:cs="Arial"/>
         </w:rPr>
-        <w:t xml:space="preserve">: Define la lógica para un agente personalizado que utiliza las capacidades avanzadas de LangChain para manejar consultas complejas. Este agente integra múltiples herramientas y recursos, como buscadores </w:t>
-      </w:r>
-      <w:r>
-        <w:rPr>
-          <w:rFonts w:ascii="Arial" w:hAnsi="Arial" w:cs="Arial"/>
-        </w:rPr>
-        <w:lastRenderedPageBreak/>
-        <w:t>especializados en Wikipedia y Arxiv, para enriquecer las respuestas y proporcionar información contextualizada y relevante.</w:t>
+        <w:t>: Define la lógica para un agente personalizado que utiliza las capacidades avanzadas de LangChain para manejar consultas complejas. Este agente integra múltiples herramientas y recursos, como buscadores especializados en Wikipedia y Arxiv, para enriquecer las respuestas y proporcionar información contextualizada y relevante.</w:t>
       </w:r>
     </w:p>
     <w:p>
@@ -6769,7 +6866,14 @@
         <w:rPr>
           <w:rFonts w:ascii="Arial" w:hAnsi="Arial" w:cs="Arial"/>
         </w:rPr>
-        <w:t>: La respuesta generada en inglés se traduce de vuelta al español y se envía de regreso a la interfaz de usuario de Streamlit, donde se muestra al usuario. Además, se proporcionan detalles del proceso de pensamiento del modelo y las fuentes de información utilizadas, ofreciendo transparencia y un mayor entendimiento de la respuesta.</w:t>
+        <w:t xml:space="preserve">: La respuesta generada en inglés se traduce de vuelta al español y se envía de regreso a la interfaz de usuario de Streamlit, donde se muestra al usuario. Además, se proporcionan detalles del proceso de </w:t>
+      </w:r>
+      <w:r>
+        <w:rPr>
+          <w:rFonts w:ascii="Arial" w:hAnsi="Arial" w:cs="Arial"/>
+        </w:rPr>
+        <w:lastRenderedPageBreak/>
+        <w:t>pensamiento del modelo y las fuentes de información utilizadas, ofreciendo transparencia y un mayor entendimiento de la respuesta.</w:t>
       </w:r>
     </w:p>
     <w:p>
@@ -6809,14 +6913,7 @@
         <w:rPr>
           <w:rFonts w:ascii="Arial" w:hAnsi="Arial" w:cs="Arial"/>
         </w:rPr>
-        <w:t xml:space="preserve"> muestra la respuesta en español al usuario y ofrece la opción de explorar detalles adicionales y el contexto utilizado </w:t>
-      </w:r>
-      <w:r>
-        <w:rPr>
-          <w:rFonts w:ascii="Arial" w:hAnsi="Arial" w:cs="Arial"/>
-        </w:rPr>
-        <w:lastRenderedPageBreak/>
-        <w:t>para generar la respuesta, mejorando así la experiencia del usuario y proporcionando una plataforma educativa además de una herramienta de consulta.</w:t>
+        <w:t xml:space="preserve"> muestra la respuesta en español al usuario y ofrece la opción de explorar detalles adicionales y el contexto utilizado para generar la respuesta, mejorando así la experiencia del usuario y proporcionando una plataforma educativa además de una herramienta de consulta.</w:t>
       </w:r>
     </w:p>
     <w:p>
@@ -7018,14 +7115,7 @@
         <w:rPr>
           <w:rFonts w:ascii="Arial" w:hAnsi="Arial" w:cs="Arial"/>
         </w:rPr>
-        <w:t xml:space="preserve">identificar áreas de mejora y ajustar el modelo en consecuencia. Este proceso iterativo permite afinar continuamente el </w:t>
-      </w:r>
-      <w:r>
-        <w:rPr>
-          <w:rFonts w:ascii="Arial" w:hAnsi="Arial" w:cs="Arial"/>
-        </w:rPr>
-        <w:lastRenderedPageBreak/>
-        <w:t>chatbot y garantizar que proporcione recomendaciones de alta calidad y relevancia para los usuarios.</w:t>
+        <w:t>identificar áreas de mejora y ajustar el modelo en consecuencia. Este proceso iterativo permite afinar continuamente el chatbot y garantizar que proporcione recomendaciones de alta calidad y relevancia para los usuarios.</w:t>
       </w:r>
     </w:p>
     <w:p>
@@ -7265,6 +7355,7 @@
         <w:rPr>
           <w:rFonts w:ascii="Arial" w:hAnsi="Arial" w:cs="Arial"/>
         </w:rPr>
+        <w:lastRenderedPageBreak/>
         <w:t>Para la API, se han identificado las siguientes funcionalidades clave:</w:t>
       </w:r>
     </w:p>
@@ -7290,7 +7381,6 @@
         <w:rPr>
           <w:rFonts w:ascii="Arial" w:hAnsi="Arial" w:cs="Arial"/>
         </w:rPr>
-        <w:lastRenderedPageBreak/>
         <w:t>Endpoint de consulta (/ask): Permitirá a los usuarios enviar preguntas en español y recibir respuestas personalizadas basadas en los datos genómicos, biométricos y los documentos médicos y de estilo de vida.</w:t>
       </w:r>
     </w:p>
@@ -7537,6 +7627,7 @@
         <w:rPr>
           <w:rFonts w:ascii="Arial" w:hAnsi="Arial" w:cs="Arial"/>
         </w:rPr>
+        <w:lastRenderedPageBreak/>
         <w:t>Módulo de generación de respuestas: Utiliza modelos de lenguaje grande (LLM) como GPT-J y herramientas adicionales para generar respuestas personalizadas.</w:t>
       </w:r>
     </w:p>
@@ -7555,7 +7646,6 @@
         <w:rPr>
           <w:rFonts w:ascii="Arial" w:hAnsi="Arial" w:cs="Arial"/>
         </w:rPr>
-        <w:lastRenderedPageBreak/>
         <w:t xml:space="preserve">Base de datos vectorial: Almacena los </w:t>
       </w:r>
       <w:proofErr w:type="spellStart"/>
@@ -7858,14 +7948,8 @@
         <w:rPr>
           <w:rFonts w:ascii="Arial" w:hAnsi="Arial" w:cs="Arial"/>
         </w:rPr>
-        <w:t xml:space="preserve">El agente recibe las consultas de los usuarios, las procesa utilizando los LLM y las herramientas adicionales, y genera respuestas personalizadas basadas en los </w:t>
-      </w:r>
-      <w:r>
-        <w:rPr>
-          <w:rFonts w:ascii="Arial" w:hAnsi="Arial" w:cs="Arial"/>
-        </w:rPr>
         <w:lastRenderedPageBreak/>
-        <w:t xml:space="preserve">documentos cargados y los </w:t>
+        <w:t xml:space="preserve">El agente recibe las consultas de los usuarios, las procesa utilizando los LLM y las herramientas adicionales, y genera respuestas personalizadas basadas en los documentos cargados y los </w:t>
       </w:r>
       <w:proofErr w:type="spellStart"/>
       <w:r>
@@ -8160,6 +8244,7 @@
         <w:rPr>
           <w:rFonts w:ascii="Arial" w:hAnsi="Arial" w:cs="Arial"/>
         </w:rPr>
+        <w:lastRenderedPageBreak/>
         <w:t>Tras documentar</w:t>
       </w:r>
       <w:r>
@@ -8178,221 +8263,215 @@
         <w:rPr>
           <w:rFonts w:ascii="Arial" w:hAnsi="Arial" w:cs="Arial"/>
         </w:rPr>
-        <w:t xml:space="preserve"> API, incluyendo instrucciones detalladas sobre cómo configurar el entorno, instalar las dependencias y ejecutar la aplicación. </w:t>
-      </w:r>
+        <w:t xml:space="preserve"> API, incluyendo instrucciones detalladas sobre cómo configurar el entorno, instalar las dependencias y ejecutar la aplicación. Además, hemos proporcionado ejemplos de uso y explicaciones sobre los diferentes endpoints y funcionalidades disponibles.</w:t>
+      </w:r>
+    </w:p>
+    <w:p>
+      <w:pPr>
+        <w:rPr>
+          <w:rFonts w:ascii="Arial" w:hAnsi="Arial" w:cs="Arial"/>
+        </w:rPr>
+      </w:pPr>
+      <w:r>
+        <w:rPr>
+          <w:rFonts w:ascii="Arial" w:hAnsi="Arial" w:cs="Arial"/>
+        </w:rPr>
+        <w:t xml:space="preserve">Finalmente, </w:t>
+      </w:r>
+      <w:r>
+        <w:rPr>
+          <w:rFonts w:ascii="Arial" w:hAnsi="Arial" w:cs="Arial"/>
+        </w:rPr>
+        <w:t>se ha desplegado</w:t>
+      </w:r>
+      <w:r>
+        <w:rPr>
+          <w:rFonts w:ascii="Arial" w:hAnsi="Arial" w:cs="Arial"/>
+        </w:rPr>
+        <w:t xml:space="preserve"> </w:t>
+      </w:r>
+      <w:r>
+        <w:rPr>
+          <w:rFonts w:ascii="Arial" w:hAnsi="Arial" w:cs="Arial"/>
+        </w:rPr>
+        <w:t>la</w:t>
+      </w:r>
+      <w:r>
+        <w:rPr>
+          <w:rFonts w:ascii="Arial" w:hAnsi="Arial" w:cs="Arial"/>
+        </w:rPr>
+        <w:t xml:space="preserve"> API en un entorno de producción, asegurándonos de que sea accesible y esté lista para ser utilizada por los usuarios finales. Hemos configurado la infraestructura necesaria y hemos establecido mecanismos de monitoreo y registro para garantizar la estabilidad y el rendimiento de la API a lo largo del tiempo.</w:t>
+      </w:r>
+    </w:p>
+    <w:p>
+      <w:pPr>
+        <w:rPr>
+          <w:rFonts w:ascii="Arial" w:hAnsi="Arial" w:cs="Arial"/>
+        </w:rPr>
+      </w:pPr>
+      <w:r>
+        <w:rPr>
+          <w:rFonts w:ascii="Arial" w:hAnsi="Arial" w:cs="Arial"/>
+        </w:rPr>
+        <w:t xml:space="preserve">Con estos pasos, </w:t>
+      </w:r>
+      <w:r>
+        <w:rPr>
+          <w:rFonts w:ascii="Arial" w:hAnsi="Arial" w:cs="Arial"/>
+        </w:rPr>
+        <w:t>se ha desarrollado</w:t>
+      </w:r>
+      <w:r>
+        <w:rPr>
+          <w:rFonts w:ascii="Arial" w:hAnsi="Arial" w:cs="Arial"/>
+        </w:rPr>
+        <w:t xml:space="preserve"> una API robusta y eficiente que permite alcanzar </w:t>
+      </w:r>
+      <w:r>
+        <w:rPr>
+          <w:rFonts w:ascii="Arial" w:hAnsi="Arial" w:cs="Arial"/>
+        </w:rPr>
+        <w:t>el</w:t>
+      </w:r>
+      <w:r>
+        <w:rPr>
+          <w:rFonts w:ascii="Arial" w:hAnsi="Arial" w:cs="Arial"/>
+        </w:rPr>
+        <w:t xml:space="preserve"> objetivo de crear un sistema de personalización de estilos de vida basado en genómica y biometría, brindando recomendaciones adaptadas a las necesidades y características individuales de cada usuario.</w:t>
+      </w:r>
+    </w:p>
+    <w:p>
+      <w:pPr>
+        <w:rPr>
+          <w:rFonts w:ascii="Arial" w:hAnsi="Arial" w:cs="Arial"/>
+        </w:rPr>
+      </w:pPr>
+    </w:p>
+    <w:p>
+      <w:pPr>
+        <w:rPr>
+          <w:rFonts w:ascii="Arial" w:hAnsi="Arial" w:cs="Arial"/>
+        </w:rPr>
+      </w:pPr>
+    </w:p>
+    <w:p>
+      <w:pPr>
+        <w:pStyle w:val="Ttulo4"/>
+        <w:rPr>
+          <w:rFonts w:ascii="Arial" w:hAnsi="Arial" w:cs="Arial"/>
+        </w:rPr>
+      </w:pPr>
+      <w:r>
+        <w:rPr>
+          <w:rFonts w:ascii="Arial" w:hAnsi="Arial" w:cs="Arial"/>
+        </w:rPr>
+        <w:t>Desarrollo Back-End con Flask</w:t>
+      </w:r>
+    </w:p>
+    <w:p>
+      <w:pPr>
+        <w:rPr>
+          <w:rFonts w:ascii="Arial" w:hAnsi="Arial" w:cs="Arial"/>
+        </w:rPr>
+      </w:pPr>
+    </w:p>
+    <w:p>
+      <w:pPr>
+        <w:rPr>
+          <w:rFonts w:ascii="Arial" w:hAnsi="Arial" w:cs="Arial"/>
+        </w:rPr>
+      </w:pPr>
+      <w:r>
+        <w:rPr>
+          <w:rFonts w:ascii="Arial" w:hAnsi="Arial" w:cs="Arial"/>
+        </w:rPr>
+        <w:t xml:space="preserve">En lugar de Flask, </w:t>
+      </w:r>
+      <w:r>
+        <w:rPr>
+          <w:rFonts w:ascii="Arial" w:hAnsi="Arial" w:cs="Arial"/>
+        </w:rPr>
+        <w:t>se ha optado</w:t>
+      </w:r>
+      <w:r>
+        <w:rPr>
+          <w:rFonts w:ascii="Arial" w:hAnsi="Arial" w:cs="Arial"/>
+        </w:rPr>
+        <w:t xml:space="preserve"> por FastAPI para el desarrollo del back-end, dada su compatibilidad superior con operaciones asíncronas y su rendimiento en la gestión de solicitudes en tiempo real, lo cual es esencial para </w:t>
+      </w:r>
+      <w:r>
+        <w:rPr>
+          <w:rFonts w:ascii="Arial" w:hAnsi="Arial" w:cs="Arial"/>
+        </w:rPr>
+        <w:t>el</w:t>
+      </w:r>
+      <w:r>
+        <w:rPr>
+          <w:rFonts w:ascii="Arial" w:hAnsi="Arial" w:cs="Arial"/>
+        </w:rPr>
+        <w:t xml:space="preserve"> sistema de recomendaciones personalizadas. FastAPI también facilita la implementación de características modernas de seguridad y manejo de sesiones, lo que es crucial para proteger los datos biométricos y genómicos de los usuarios.</w:t>
+      </w:r>
+    </w:p>
+    <w:p>
+      <w:pPr>
+        <w:rPr>
+          <w:rFonts w:ascii="Arial" w:hAnsi="Arial" w:cs="Arial"/>
+        </w:rPr>
+      </w:pPr>
+    </w:p>
+    <w:p>
+      <w:pPr>
+        <w:rPr>
+          <w:rFonts w:ascii="Arial" w:hAnsi="Arial" w:cs="Arial"/>
+        </w:rPr>
+      </w:pPr>
+      <w:r>
+        <w:rPr>
+          <w:rFonts w:ascii="Arial" w:hAnsi="Arial" w:cs="Arial"/>
+        </w:rPr>
+        <w:t xml:space="preserve">La documentación automática con </w:t>
+      </w:r>
+      <w:proofErr w:type="spellStart"/>
+      <w:r>
+        <w:rPr>
+          <w:rFonts w:ascii="Arial" w:hAnsi="Arial" w:cs="Arial"/>
+        </w:rPr>
+        <w:t>Swagger</w:t>
+      </w:r>
+      <w:proofErr w:type="spellEnd"/>
+      <w:r>
+        <w:rPr>
+          <w:rFonts w:ascii="Arial" w:hAnsi="Arial" w:cs="Arial"/>
+        </w:rPr>
+        <w:t xml:space="preserve"> UI, proporcionada por FastAPI, mejora la transparencia y facilita la prueba y validación de endpoints de la API por parte de los desarrolladores, asegurando que cada función del back-end se implemente correctamente y sin errores.</w:t>
+      </w:r>
+    </w:p>
+    <w:p>
+      <w:pPr>
+        <w:rPr>
+          <w:rFonts w:ascii="Arial" w:hAnsi="Arial" w:cs="Arial"/>
+        </w:rPr>
+      </w:pPr>
+    </w:p>
+    <w:p>
+      <w:pPr>
+        <w:rPr>
+          <w:rFonts w:ascii="Arial" w:hAnsi="Arial" w:cs="Arial"/>
+        </w:rPr>
+      </w:pPr>
+    </w:p>
+    <w:p>
+      <w:pPr>
+        <w:pStyle w:val="Ttulo4"/>
+        <w:rPr>
+          <w:rFonts w:ascii="Arial" w:hAnsi="Arial" w:cs="Arial"/>
+        </w:rPr>
+      </w:pPr>
       <w:r>
         <w:rPr>
           <w:rFonts w:ascii="Arial" w:hAnsi="Arial" w:cs="Arial"/>
         </w:rPr>
         <w:lastRenderedPageBreak/>
-        <w:t>Además, hemos proporcionado ejemplos de uso y explicaciones sobre los diferentes endpoints y funcionalidades disponibles.</w:t>
-      </w:r>
-    </w:p>
-    <w:p>
-      <w:pPr>
-        <w:rPr>
-          <w:rFonts w:ascii="Arial" w:hAnsi="Arial" w:cs="Arial"/>
-        </w:rPr>
-      </w:pPr>
-      <w:r>
-        <w:rPr>
-          <w:rFonts w:ascii="Arial" w:hAnsi="Arial" w:cs="Arial"/>
-        </w:rPr>
-        <w:t xml:space="preserve">Finalmente, </w:t>
-      </w:r>
-      <w:r>
-        <w:rPr>
-          <w:rFonts w:ascii="Arial" w:hAnsi="Arial" w:cs="Arial"/>
-        </w:rPr>
-        <w:t>se ha desplegado</w:t>
-      </w:r>
-      <w:r>
-        <w:rPr>
-          <w:rFonts w:ascii="Arial" w:hAnsi="Arial" w:cs="Arial"/>
-        </w:rPr>
-        <w:t xml:space="preserve"> </w:t>
-      </w:r>
-      <w:r>
-        <w:rPr>
-          <w:rFonts w:ascii="Arial" w:hAnsi="Arial" w:cs="Arial"/>
-        </w:rPr>
-        <w:t>la</w:t>
-      </w:r>
-      <w:r>
-        <w:rPr>
-          <w:rFonts w:ascii="Arial" w:hAnsi="Arial" w:cs="Arial"/>
-        </w:rPr>
-        <w:t xml:space="preserve"> API en un entorno de producción, asegurándonos de que sea accesible y esté lista para ser utilizada por los usuarios finales. Hemos configurado la infraestructura necesaria y hemos establecido mecanismos de monitoreo y registro para garantizar la estabilidad y el rendimiento de la API a lo largo del tiempo.</w:t>
-      </w:r>
-    </w:p>
-    <w:p>
-      <w:pPr>
-        <w:rPr>
-          <w:rFonts w:ascii="Arial" w:hAnsi="Arial" w:cs="Arial"/>
-        </w:rPr>
-      </w:pPr>
-      <w:r>
-        <w:rPr>
-          <w:rFonts w:ascii="Arial" w:hAnsi="Arial" w:cs="Arial"/>
-        </w:rPr>
-        <w:t xml:space="preserve">Con estos pasos, </w:t>
-      </w:r>
-      <w:r>
-        <w:rPr>
-          <w:rFonts w:ascii="Arial" w:hAnsi="Arial" w:cs="Arial"/>
-        </w:rPr>
-        <w:t>se ha desarrollado</w:t>
-      </w:r>
-      <w:r>
-        <w:rPr>
-          <w:rFonts w:ascii="Arial" w:hAnsi="Arial" w:cs="Arial"/>
-        </w:rPr>
-        <w:t xml:space="preserve"> una API robusta y eficiente que permite alcanzar </w:t>
-      </w:r>
-      <w:r>
-        <w:rPr>
-          <w:rFonts w:ascii="Arial" w:hAnsi="Arial" w:cs="Arial"/>
-        </w:rPr>
-        <w:t>el</w:t>
-      </w:r>
-      <w:r>
-        <w:rPr>
-          <w:rFonts w:ascii="Arial" w:hAnsi="Arial" w:cs="Arial"/>
-        </w:rPr>
-        <w:t xml:space="preserve"> objetivo de crear un sistema de personalización de estilos de vida basado en genómica y biometría, brindando recomendaciones adaptadas a las necesidades y características individuales de cada usuario.</w:t>
-      </w:r>
-    </w:p>
-    <w:p>
-      <w:pPr>
-        <w:rPr>
-          <w:rFonts w:ascii="Arial" w:hAnsi="Arial" w:cs="Arial"/>
-        </w:rPr>
-      </w:pPr>
-    </w:p>
-    <w:p>
-      <w:pPr>
-        <w:rPr>
-          <w:rFonts w:ascii="Arial" w:hAnsi="Arial" w:cs="Arial"/>
-        </w:rPr>
-      </w:pPr>
-    </w:p>
-    <w:p>
-      <w:pPr>
-        <w:pStyle w:val="Ttulo4"/>
-        <w:rPr>
-          <w:rFonts w:ascii="Arial" w:hAnsi="Arial" w:cs="Arial"/>
-        </w:rPr>
-      </w:pPr>
-      <w:r>
-        <w:rPr>
-          <w:rFonts w:ascii="Arial" w:hAnsi="Arial" w:cs="Arial"/>
-        </w:rPr>
-        <w:t>Desarrollo Back-End con Flask</w:t>
-      </w:r>
-    </w:p>
-    <w:p>
-      <w:pPr>
-        <w:rPr>
-          <w:rFonts w:ascii="Arial" w:hAnsi="Arial" w:cs="Arial"/>
-        </w:rPr>
-      </w:pPr>
-    </w:p>
-    <w:p>
-      <w:pPr>
-        <w:rPr>
-          <w:rFonts w:ascii="Arial" w:hAnsi="Arial" w:cs="Arial"/>
-        </w:rPr>
-      </w:pPr>
-      <w:r>
-        <w:rPr>
-          <w:rFonts w:ascii="Arial" w:hAnsi="Arial" w:cs="Arial"/>
-        </w:rPr>
-        <w:t xml:space="preserve">En lugar de Flask, </w:t>
-      </w:r>
-      <w:r>
-        <w:rPr>
-          <w:rFonts w:ascii="Arial" w:hAnsi="Arial" w:cs="Arial"/>
-        </w:rPr>
-        <w:t>se ha optado</w:t>
-      </w:r>
-      <w:r>
-        <w:rPr>
-          <w:rFonts w:ascii="Arial" w:hAnsi="Arial" w:cs="Arial"/>
-        </w:rPr>
-        <w:t xml:space="preserve"> por FastAPI para el desarrollo del back-end, dada su compatibilidad superior con operaciones asíncronas y su rendimiento en la gestión de solicitudes en tiempo real, lo cual es esencial para </w:t>
-      </w:r>
-      <w:r>
-        <w:rPr>
-          <w:rFonts w:ascii="Arial" w:hAnsi="Arial" w:cs="Arial"/>
-        </w:rPr>
-        <w:t>el</w:t>
-      </w:r>
-      <w:r>
-        <w:rPr>
-          <w:rFonts w:ascii="Arial" w:hAnsi="Arial" w:cs="Arial"/>
-        </w:rPr>
-        <w:t xml:space="preserve"> sistema de recomendaciones personalizadas. FastAPI también facilita la implementación de características modernas de seguridad y manejo de sesiones, lo que es crucial para proteger los datos biométricos y genómicos de los usuarios.</w:t>
-      </w:r>
-    </w:p>
-    <w:p>
-      <w:pPr>
-        <w:rPr>
-          <w:rFonts w:ascii="Arial" w:hAnsi="Arial" w:cs="Arial"/>
-        </w:rPr>
-      </w:pPr>
-    </w:p>
-    <w:p>
-      <w:pPr>
-        <w:rPr>
-          <w:rFonts w:ascii="Arial" w:hAnsi="Arial" w:cs="Arial"/>
-        </w:rPr>
-      </w:pPr>
-      <w:r>
-        <w:rPr>
-          <w:rFonts w:ascii="Arial" w:hAnsi="Arial" w:cs="Arial"/>
-        </w:rPr>
-        <w:t xml:space="preserve">La documentación automática con </w:t>
-      </w:r>
-      <w:proofErr w:type="spellStart"/>
-      <w:r>
-        <w:rPr>
-          <w:rFonts w:ascii="Arial" w:hAnsi="Arial" w:cs="Arial"/>
-        </w:rPr>
-        <w:t>Swagger</w:t>
-      </w:r>
-      <w:proofErr w:type="spellEnd"/>
-      <w:r>
-        <w:rPr>
-          <w:rFonts w:ascii="Arial" w:hAnsi="Arial" w:cs="Arial"/>
-        </w:rPr>
-        <w:t xml:space="preserve"> UI, proporcionada por FastAPI, mejora la transparencia y facilita la prueba y validación de endpoints de la API por parte de los desarrolladores, asegurando que cada función del back-end se implemente correctamente y sin errores.</w:t>
-      </w:r>
-    </w:p>
-    <w:p>
-      <w:pPr>
-        <w:rPr>
-          <w:rFonts w:ascii="Arial" w:hAnsi="Arial" w:cs="Arial"/>
-        </w:rPr>
-      </w:pPr>
-    </w:p>
-    <w:p>
-      <w:pPr>
-        <w:rPr>
-          <w:rFonts w:ascii="Arial" w:hAnsi="Arial" w:cs="Arial"/>
-        </w:rPr>
-      </w:pPr>
-    </w:p>
-    <w:p>
-      <w:pPr>
-        <w:pStyle w:val="Ttulo4"/>
-        <w:rPr>
-          <w:rFonts w:ascii="Arial" w:hAnsi="Arial" w:cs="Arial"/>
-        </w:rPr>
-      </w:pPr>
-      <w:r>
-        <w:rPr>
-          <w:rFonts w:ascii="Arial" w:hAnsi="Arial" w:cs="Arial"/>
-        </w:rPr>
         <w:t>Integración Front-End y Back-End</w:t>
       </w:r>
     </w:p>
@@ -8413,7 +8492,6 @@
         <w:rPr>
           <w:rFonts w:ascii="Arial" w:hAnsi="Arial" w:cs="Arial"/>
         </w:rPr>
-        <w:lastRenderedPageBreak/>
         <w:t xml:space="preserve">La integración del </w:t>
       </w:r>
       <w:proofErr w:type="spellStart"/>
@@ -8713,7 +8791,6 @@
           <w:b/>
           <w:bCs/>
         </w:rPr>
-        <w:lastRenderedPageBreak/>
         <w:t>Pruebas en Múltiples Navegadores</w:t>
       </w:r>
       <w:r>
@@ -9037,6 +9114,7 @@
           <w:b/>
           <w:bCs/>
         </w:rPr>
+        <w:lastRenderedPageBreak/>
         <w:t>Pruebas Beta con Usuarios Reales</w:t>
       </w:r>
       <w:r>
@@ -9055,14 +9133,7 @@
         <w:rPr>
           <w:rFonts w:ascii="Arial" w:hAnsi="Arial" w:cs="Arial"/>
         </w:rPr>
-        <w:t xml:space="preserve"> una fase beta cerrada, donde usuarios seleccionados utilizan la aplicación en </w:t>
-      </w:r>
-      <w:r>
-        <w:rPr>
-          <w:rFonts w:ascii="Arial" w:hAnsi="Arial" w:cs="Arial"/>
-        </w:rPr>
-        <w:lastRenderedPageBreak/>
-        <w:t>condiciones reales para identificar cualquier problema de usabilidad o funcionalidad que los tests no hayan capturado.</w:t>
+        <w:t xml:space="preserve"> una fase beta cerrada, donde usuarios seleccionados utilizan la aplicación en condiciones reales para identificar cualquier problema de usabilidad o funcionalidad que los tests no hayan capturado.</w:t>
       </w:r>
     </w:p>
     <w:p>
@@ -9319,7 +9390,7 @@
         </w:rPr>
         <w:lastRenderedPageBreak/>
         <w:drawing>
-          <wp:anchor distT="0" distB="0" distL="114300" distR="114300" simplePos="0" relativeHeight="251659264" behindDoc="0" locked="0" layoutInCell="1" allowOverlap="1" wp14:anchorId="309A9976" wp14:editId="363C0A61">
+          <wp:anchor distT="0" distB="0" distL="114300" distR="114300" simplePos="0" relativeHeight="251659264" behindDoc="0" locked="0" layoutInCell="1" allowOverlap="1" wp14:anchorId="309A9976" wp14:editId="2A0741AD">
             <wp:simplePos x="0" y="0"/>
             <wp:positionH relativeFrom="page">
               <wp:posOffset>1080135</wp:posOffset>
@@ -9342,7 +9413,7 @@
                     <pic:cNvPicPr/>
                   </pic:nvPicPr>
                   <pic:blipFill>
-                    <a:blip r:embed="rId12" cstate="print">
+                    <a:blip r:embed="rId14" cstate="print">
                       <a:extLst>
                         <a:ext uri="{28A0092B-C50C-407E-A947-70E740481C1C}">
                           <a14:useLocalDpi xmlns:a14="http://schemas.microsoft.com/office/drawing/2010/main" val="0"/>
@@ -11097,8 +11168,8 @@
       </w:r>
     </w:p>
     <w:sectPr>
-      <w:headerReference w:type="default" r:id="rId13"/>
-      <w:footerReference w:type="default" r:id="rId14"/>
+      <w:headerReference w:type="default" r:id="rId15"/>
+      <w:footerReference w:type="default" r:id="rId16"/>
       <w:pgSz w:w="11906" w:h="16838"/>
       <w:pgMar w:top="1418" w:right="1134" w:bottom="1418" w:left="1701" w:header="709" w:footer="709" w:gutter="0"/>
       <w:cols w:space="708"/>
@@ -17919,10 +17990,6 @@
 </file>
 
 <file path=customXml/item2.xml><?xml version="1.0" encoding="utf-8"?>
-<b:Sources xmlns:b="http://schemas.openxmlformats.org/officeDocument/2006/bibliography" xmlns="http://schemas.openxmlformats.org/officeDocument/2006/bibliography" SelectedStyle="\APASixthEditionOfficeOnline.xsl" StyleName="APA" Version="6"/>
-</file>
-
-<file path=customXml/item3.xml><?xml version="1.0" encoding="utf-8"?>
 <ct:contentTypeSchema xmlns:ct="http://schemas.microsoft.com/office/2006/metadata/contentType" xmlns:ma="http://schemas.microsoft.com/office/2006/metadata/properties/metaAttributes" ct:_="" ma:_="" ma:contentTypeName="Documento" ma:contentTypeID="0x010100DF3D7C797EA12745A270EF30E38719B9" ma:contentTypeVersion="19" ma:contentTypeDescription="Crear nuevo documento." ma:contentTypeScope="" ma:versionID="227b02526234ef39b0b78895a9d90cf5">
   <xsd:schema xmlns:xsd="http://www.w3.org/2001/XMLSchema" xmlns:xs="http://www.w3.org/2001/XMLSchema" xmlns:p="http://schemas.microsoft.com/office/2006/metadata/properties" xmlns:ns2="0a70e875-3d35-4be2-921f-7117c31bab9b" xmlns:ns3="27c1adeb-3674-457c-b08c-8a73f31b6e23" targetNamespace="http://schemas.microsoft.com/office/2006/metadata/properties" ma:root="true" ma:fieldsID="3c939c8607e2f594db8bbb23634dd059" ns2:_="" ns3:_="">
     <xsd:import namespace="0a70e875-3d35-4be2-921f-7117c31bab9b"/>
@@ -18183,6 +18250,10 @@
 </ct:contentTypeSchema>
 </file>
 
+<file path=customXml/item3.xml><?xml version="1.0" encoding="utf-8"?>
+<b:Sources xmlns:b="http://schemas.openxmlformats.org/officeDocument/2006/bibliography" xmlns="http://schemas.openxmlformats.org/officeDocument/2006/bibliography" SelectedStyle="\APASixthEditionOfficeOnline.xsl" StyleName="APA" Version="6"/>
+</file>
+
 <file path=customXml/itemProps1.xml><?xml version="1.0" encoding="utf-8"?>
 <ds:datastoreItem xmlns:ds="http://schemas.openxmlformats.org/officeDocument/2006/customXml" ds:itemID="{57DC6A7E-A6FE-4629-9326-EE8561E00944}">
   <ds:schemaRefs>
@@ -18192,14 +18263,6 @@
 </file>
 
 <file path=customXml/itemProps2.xml><?xml version="1.0" encoding="utf-8"?>
-<ds:datastoreItem xmlns:ds="http://schemas.openxmlformats.org/officeDocument/2006/customXml" ds:itemID="{E35E88E2-9BCD-476E-93C8-34C638B1B6E4}">
-  <ds:schemaRefs>
-    <ds:schemaRef ds:uri="http://schemas.openxmlformats.org/officeDocument/2006/bibliography"/>
-  </ds:schemaRefs>
-</ds:datastoreItem>
-</file>
-
-<file path=customXml/itemProps3.xml><?xml version="1.0" encoding="utf-8"?>
 <ds:datastoreItem xmlns:ds="http://schemas.openxmlformats.org/officeDocument/2006/customXml" ds:itemID="{B98086A6-6904-47FD-B45B-B04574B1D107}">
   <ds:schemaRefs>
     <ds:schemaRef ds:uri="http://schemas.microsoft.com/office/2006/metadata/contentType"/>
@@ -18216,4 +18279,12 @@
     <ds:schemaRef ds:uri="http://schemas.microsoft.com/internal/obd"/>
   </ds:schemaRefs>
 </ds:datastoreItem>
+</file>
+
+<file path=customXml/itemProps3.xml><?xml version="1.0" encoding="utf-8"?>
+<ds:datastoreItem xmlns:ds="http://schemas.openxmlformats.org/officeDocument/2006/customXml" ds:itemID="{E35E88E2-9BCD-476E-93C8-34C638B1B6E4}">
+  <ds:schemaRefs>
+    <ds:schemaRef ds:uri="http://schemas.openxmlformats.org/officeDocument/2006/bibliography"/>
+  </ds:schemaRefs>
+</ds:datastoreItem>
 </file>
</xml_diff>

<commit_message>
nombre figuras y actualización word
</commit_message>
<xml_diff>
--- a/documentos_y_matcomplement/TFM v5 Max y David.docx
+++ b/documentos_y_matcomplement/TFM v5 Max y David.docx
@@ -29,7 +29,7 @@
           <w:lang w:eastAsia="es-ES"/>
         </w:rPr>
         <w:drawing>
-          <wp:inline distT="0" distB="0" distL="0" distR="0" wp14:anchorId="402EFF8F" wp14:editId="736F5C0B">
+          <wp:inline distT="0" distB="0" distL="0" distR="0" wp14:anchorId="402EFF8F" wp14:editId="6889A9BE">
             <wp:extent cx="3815723" cy="1038225"/>
             <wp:effectExtent l="0" t="0" r="0" b="0"/>
             <wp:docPr id="5126" name="Picture 1"/>
@@ -5490,7 +5490,21 @@
         <w:rPr>
           <w:rFonts w:ascii="Arial" w:hAnsi="Arial" w:cs="Arial"/>
         </w:rPr>
-        <w:t>Antes de proceder con las distintas secciones de esta parte, es importante destacar que para una representación óptima y un seguimiento adecuado de su funcionalidad, todos los archivos, documentos y material complementario mencionados estarán disponibles en</w:t>
+        <w:t xml:space="preserve">Antes de proceder con las distintas secciones de esta parte, es importante destacar </w:t>
+      </w:r>
+      <w:proofErr w:type="gramStart"/>
+      <w:r>
+        <w:rPr>
+          <w:rFonts w:ascii="Arial" w:hAnsi="Arial" w:cs="Arial"/>
+        </w:rPr>
+        <w:t>que</w:t>
+      </w:r>
+      <w:proofErr w:type="gramEnd"/>
+      <w:r>
+        <w:rPr>
+          <w:rFonts w:ascii="Arial" w:hAnsi="Arial" w:cs="Arial"/>
+        </w:rPr>
+        <w:t xml:space="preserve"> para una representación óptima y un seguimiento adecuado de su funcionalidad, todos los archivos, documentos y material complementario mencionados estarán disponibles en</w:t>
       </w:r>
       <w:r>
         <w:rPr>
@@ -5517,16 +5531,20 @@
         <w:rPr>
           <w:rFonts w:ascii="Arial" w:hAnsi="Arial" w:cs="Arial"/>
         </w:rPr>
-        <w:t>(</w:t>
-      </w:r>
-      <w:proofErr w:type="gramStart"/>
-      <w:r>
-        <w:rPr>
-          <w:rFonts w:ascii="Arial" w:hAnsi="Arial" w:cs="Arial"/>
-        </w:rPr>
-        <w:t>Fig. )</w:t>
-      </w:r>
-      <w:proofErr w:type="gramEnd"/>
+        <w:t>(Fig.</w:t>
+      </w:r>
+      <w:r>
+        <w:rPr>
+          <w:rFonts w:ascii="Arial" w:hAnsi="Arial" w:cs="Arial"/>
+        </w:rPr>
+        <w:t>1</w:t>
+      </w:r>
+      <w:r>
+        <w:rPr>
+          <w:rFonts w:ascii="Arial" w:hAnsi="Arial" w:cs="Arial"/>
+        </w:rPr>
+        <w:t>)</w:t>
+      </w:r>
       <w:r>
         <w:rPr>
           <w:rFonts w:ascii="Arial" w:hAnsi="Arial" w:cs="Arial"/>
@@ -5537,6 +5555,7 @@
     <w:p/>
     <w:p>
       <w:pPr>
+        <w:keepNext/>
         <w:jc w:val="center"/>
       </w:pPr>
       <w:r>
@@ -5586,6 +5605,66 @@
         </w:drawing>
       </w:r>
     </w:p>
+    <w:p>
+      <w:pPr>
+        <w:pStyle w:val="Descripcin"/>
+        <w:jc w:val="center"/>
+        <w:rPr>
+          <w:rFonts w:ascii="Arial" w:hAnsi="Arial" w:cs="Arial"/>
+        </w:rPr>
+      </w:pPr>
+      <w:r>
+        <w:rPr>
+          <w:rFonts w:ascii="Arial" w:hAnsi="Arial" w:cs="Arial"/>
+        </w:rPr>
+        <w:t xml:space="preserve">Figura </w:t>
+      </w:r>
+      <w:r>
+        <w:rPr>
+          <w:rFonts w:ascii="Arial" w:hAnsi="Arial" w:cs="Arial"/>
+        </w:rPr>
+        <w:fldChar w:fldCharType="begin"/>
+      </w:r>
+      <w:r>
+        <w:rPr>
+          <w:rFonts w:ascii="Arial" w:hAnsi="Arial" w:cs="Arial"/>
+        </w:rPr>
+        <w:instrText xml:space="preserve"> SEQ Figura \* ARABIC </w:instrText>
+      </w:r>
+      <w:r>
+        <w:rPr>
+          <w:rFonts w:ascii="Arial" w:hAnsi="Arial" w:cs="Arial"/>
+        </w:rPr>
+        <w:fldChar w:fldCharType="separate"/>
+      </w:r>
+      <w:r>
+        <w:rPr>
+          <w:rFonts w:ascii="Arial" w:hAnsi="Arial" w:cs="Arial"/>
+          <w:noProof/>
+        </w:rPr>
+        <w:t>1</w:t>
+      </w:r>
+      <w:r>
+        <w:rPr>
+          <w:rFonts w:ascii="Arial" w:hAnsi="Arial" w:cs="Arial"/>
+        </w:rPr>
+        <w:fldChar w:fldCharType="end"/>
+      </w:r>
+      <w:r>
+        <w:rPr>
+          <w:rFonts w:ascii="Arial" w:hAnsi="Arial" w:cs="Arial"/>
+        </w:rPr>
+        <w:t xml:space="preserve">. </w:t>
+      </w:r>
+      <w:r>
+        <w:rPr>
+          <w:rFonts w:ascii="Arial" w:hAnsi="Arial" w:cs="Arial"/>
+          <w:b w:val="0"/>
+          <w:bCs w:val="0"/>
+        </w:rPr>
+        <w:t>Estructura básica del repositorio</w:t>
+      </w:r>
+    </w:p>
     <w:p/>
     <w:p>
       <w:pPr>
@@ -5688,6 +5767,7 @@
         <w:rPr>
           <w:rFonts w:ascii="Arial" w:hAnsi="Arial" w:cs="Arial"/>
         </w:rPr>
+        <w:lastRenderedPageBreak/>
         <w:t>Survey</w:t>
       </w:r>
       <w:proofErr w:type="spellEnd"/>
@@ -5695,14 +5775,7 @@
         <w:rPr>
           <w:rFonts w:ascii="Arial" w:hAnsi="Arial" w:cs="Arial"/>
         </w:rPr>
-        <w:t xml:space="preserve">) como una de las principales fuentes de información. NHANES es una encuesta nacional de los Estados Unidos que recopila una amplia gama de datos </w:t>
-      </w:r>
-      <w:r>
-        <w:rPr>
-          <w:rFonts w:ascii="Arial" w:hAnsi="Arial" w:cs="Arial"/>
-        </w:rPr>
-        <w:lastRenderedPageBreak/>
-        <w:t>sobre la salud y la nutrición de la población, incluyendo datos demográficos, medidas antropométricas, datos de nutrición, actividad física, datos de salud, resultados de pruebas de laboratorio, hábitos y comportamientos de salud, entre otros.</w:t>
+        <w:t>) como una de las principales fuentes de información. NHANES es una encuesta nacional de los Estados Unidos que recopila una amplia gama de datos sobre la salud y la nutrición de la población, incluyendo datos demográficos, medidas antropométricas, datos de nutrición, actividad física, datos de salud, resultados de pruebas de laboratorio, hábitos y comportamientos de salud, entre otros.</w:t>
       </w:r>
     </w:p>
     <w:p>
@@ -5893,6 +5966,7 @@
         <w:rPr>
           <w:rFonts w:ascii="Arial" w:hAnsi="Arial" w:cs="Arial"/>
         </w:rPr>
+        <w:lastRenderedPageBreak/>
         <w:t xml:space="preserve">Después de la limpieza y el preprocesamiento de los datos recopilados, </w:t>
       </w:r>
       <w:r>
@@ -5923,14 +5997,7 @@
         <w:rPr>
           <w:rFonts w:ascii="Arial" w:hAnsi="Arial" w:cs="Arial"/>
         </w:rPr>
-        <w:t xml:space="preserve">es esencial para facilitar la </w:t>
-      </w:r>
-      <w:r>
-        <w:rPr>
-          <w:rFonts w:ascii="Arial" w:hAnsi="Arial" w:cs="Arial"/>
-        </w:rPr>
-        <w:lastRenderedPageBreak/>
-        <w:t>recuperación de respuestas pertinentes durante la interacción con el sistema de chatbot.</w:t>
+        <w:t>es esencial para facilitar la recuperación de respuestas pertinentes durante la interacción con el sistema de chatbot.</w:t>
       </w:r>
       <w:r>
         <w:rPr>
@@ -6043,7 +6110,7 @@
           <w:rFonts w:ascii="Arial" w:hAnsi="Arial" w:cs="Arial"/>
           <w:noProof/>
         </w:rPr>
-        <w:t>1</w:t>
+        <w:t>2</w:t>
       </w:r>
       <w:r>
         <w:rPr>
@@ -6116,7 +6183,14 @@
         <w:rPr>
           <w:rFonts w:ascii="Arial" w:hAnsi="Arial" w:cs="Arial"/>
         </w:rPr>
-        <w:t>, una herramienta avanzada dentro del marco de LangChain, para transformar textos complejos en vectores numéricos. Esta representación vectorial es fundamental para capturar el contexto semántico del texto, permitiendo que el sistema comprenda y procese eficazmente el contenido de los documentos.</w:t>
+        <w:t xml:space="preserve">, una herramienta avanzada dentro del marco de LangChain, para transformar textos complejos en vectores numéricos. Esta representación vectorial es fundamental para capturar </w:t>
+      </w:r>
+      <w:r>
+        <w:rPr>
+          <w:rFonts w:ascii="Arial" w:hAnsi="Arial" w:cs="Arial"/>
+        </w:rPr>
+        <w:lastRenderedPageBreak/>
+        <w:t>el contexto semántico del texto, permitiendo que el sistema comprenda y procese eficazmente el contenido de los documentos.</w:t>
       </w:r>
     </w:p>
     <w:p>
@@ -6152,7 +6226,6 @@
         <w:rPr>
           <w:rFonts w:ascii="Arial" w:hAnsi="Arial" w:cs="Arial"/>
         </w:rPr>
-        <w:lastRenderedPageBreak/>
         <w:t xml:space="preserve">Los vectores generados son almacenados en una base de datos vectorial utilizando FAISS (Facebook AI </w:t>
       </w:r>
       <w:proofErr w:type="spellStart"/>
@@ -6370,6 +6443,7 @@
         <w:rPr>
           <w:rFonts w:ascii="Arial" w:hAnsi="Arial" w:cs="Arial"/>
         </w:rPr>
+        <w:lastRenderedPageBreak/>
         <w:t>El usuario interactúa con el chatbot a través de una interfaz de usuario intuitiva, proporcionando información sobre sus características personales, datos de salud y preferencias de estilo de vida.</w:t>
       </w:r>
     </w:p>
@@ -6387,7 +6461,6 @@
         <w:rPr>
           <w:rFonts w:ascii="Arial" w:hAnsi="Arial" w:cs="Arial"/>
         </w:rPr>
-        <w:lastRenderedPageBreak/>
         <w:t>El chatbot procesa la consulta del usuario y utiliza técnicas de recuperación de información para identificar los datos más relevantes de la base de datos vectorial, considerando tanto los datos de NHANES como los documentos médicos y de estilo de vida.</w:t>
       </w:r>
     </w:p>
@@ -6582,7 +6655,14 @@
         <w:rPr>
           <w:rFonts w:ascii="Arial" w:hAnsi="Arial" w:cs="Arial"/>
         </w:rPr>
-        <w:t>aplicación, configurando y lanzando el servidor FastAPI. Este módulo inicializa todas las dependencias, carga los modelos necesarios y prepara los endpoints de la API para recibir y responder a las solicitudes de los usuarios.</w:t>
+        <w:t xml:space="preserve">aplicación, configurando y lanzando el servidor FastAPI. Este módulo inicializa todas las dependencias, carga los </w:t>
+      </w:r>
+      <w:r>
+        <w:rPr>
+          <w:rFonts w:ascii="Arial" w:hAnsi="Arial" w:cs="Arial"/>
+        </w:rPr>
+        <w:lastRenderedPageBreak/>
+        <w:t>modelos necesarios y prepara los endpoints de la API para recibir y responder a las solicitudes de los usuarios.</w:t>
       </w:r>
     </w:p>
     <w:p>
@@ -6602,7 +6682,6 @@
           <w:b/>
           <w:bCs/>
         </w:rPr>
-        <w:lastRenderedPageBreak/>
         <w:t>custom_agent.py</w:t>
       </w:r>
       <w:r>
@@ -6866,14 +6945,14 @@
         <w:rPr>
           <w:rFonts w:ascii="Arial" w:hAnsi="Arial" w:cs="Arial"/>
         </w:rPr>
-        <w:t xml:space="preserve">: La respuesta generada en inglés se traduce de vuelta al español y se envía de regreso a la interfaz de usuario de Streamlit, donde se muestra al usuario. Además, se proporcionan detalles del proceso de </w:t>
+        <w:t xml:space="preserve">: La respuesta generada en inglés se traduce de vuelta al español y se envía de regreso a la interfaz de usuario de Streamlit, </w:t>
       </w:r>
       <w:r>
         <w:rPr>
           <w:rFonts w:ascii="Arial" w:hAnsi="Arial" w:cs="Arial"/>
         </w:rPr>
         <w:lastRenderedPageBreak/>
-        <w:t>pensamiento del modelo y las fuentes de información utilizadas, ofreciendo transparencia y un mayor entendimiento de la respuesta.</w:t>
+        <w:t>donde se muestra al usuario. Además, se proporcionan detalles del proceso de pensamiento del modelo y las fuentes de información utilizadas, ofreciendo transparencia y un mayor entendimiento de la respuesta.</w:t>
       </w:r>
     </w:p>
     <w:p>
@@ -7059,7 +7138,14 @@
         <w:rPr>
           <w:rFonts w:ascii="Arial" w:hAnsi="Arial" w:cs="Arial"/>
         </w:rPr>
-        <w:t xml:space="preserve"> métricas de evaluación apropiadas, como la precisión, la exhaustividad y la satisfacción del usuario, para medir el rendimiento del chatbot en la generación de recomendaciones personalizadas.</w:t>
+        <w:t xml:space="preserve"> métricas de evaluación apropiadas, como la precisión, la exhaustividad y la satisfacción del usuario, para </w:t>
+      </w:r>
+      <w:r>
+        <w:rPr>
+          <w:rFonts w:ascii="Arial" w:hAnsi="Arial" w:cs="Arial"/>
+        </w:rPr>
+        <w:lastRenderedPageBreak/>
+        <w:t>medir el rendimiento del chatbot en la generación de recomendaciones personalizadas.</w:t>
       </w:r>
     </w:p>
     <w:p>
@@ -7335,6 +7421,7 @@
         <w:rPr>
           <w:rFonts w:ascii="Arial" w:hAnsi="Arial" w:cs="Arial"/>
         </w:rPr>
+        <w:lastRenderedPageBreak/>
         <w:t>Identificar funcionalidades clave</w:t>
       </w:r>
     </w:p>
@@ -7355,7 +7442,6 @@
         <w:rPr>
           <w:rFonts w:ascii="Arial" w:hAnsi="Arial" w:cs="Arial"/>
         </w:rPr>
-        <w:lastRenderedPageBreak/>
         <w:t>Para la API, se han identificado las siguientes funcionalidades clave:</w:t>
       </w:r>
     </w:p>
@@ -7581,6 +7667,7 @@
         <w:rPr>
           <w:rFonts w:ascii="Arial" w:hAnsi="Arial" w:cs="Arial"/>
         </w:rPr>
+        <w:lastRenderedPageBreak/>
         <w:t xml:space="preserve">Módulo de carga y vectorización de documentos: Carga los documentos médicos y de estilo de vida, y genera </w:t>
       </w:r>
       <w:proofErr w:type="spellStart"/>
@@ -7627,7 +7714,6 @@
         <w:rPr>
           <w:rFonts w:ascii="Arial" w:hAnsi="Arial" w:cs="Arial"/>
         </w:rPr>
-        <w:lastRenderedPageBreak/>
         <w:t>Módulo de generación de respuestas: Utiliza modelos de lenguaje grande (LLM) como GPT-J y herramientas adicionales para generar respuestas personalizadas.</w:t>
       </w:r>
     </w:p>
@@ -7928,27 +8014,33 @@
         <w:rPr>
           <w:rFonts w:ascii="Arial" w:hAnsi="Arial" w:cs="Arial"/>
         </w:rPr>
-        <w:t xml:space="preserve"> definida en el archivo custom_agent.py. Este agente actúa como el controlador central de nuestra API, coordinando la interacción entre los diferentes componentes y herramientas.</w:t>
-      </w:r>
-    </w:p>
-    <w:p>
-      <w:pPr>
-        <w:rPr>
-          <w:rFonts w:ascii="Arial" w:hAnsi="Arial" w:cs="Arial"/>
-        </w:rPr>
-      </w:pPr>
-    </w:p>
-    <w:p>
-      <w:pPr>
-        <w:rPr>
-          <w:rFonts w:ascii="Arial" w:hAnsi="Arial" w:cs="Arial"/>
-        </w:rPr>
-      </w:pPr>
+        <w:t xml:space="preserve"> definida en el archivo custom_agent.py. Este agente </w:t>
+      </w:r>
       <w:r>
         <w:rPr>
           <w:rFonts w:ascii="Arial" w:hAnsi="Arial" w:cs="Arial"/>
         </w:rPr>
         <w:lastRenderedPageBreak/>
+        <w:t>actúa como el controlador central de nuestra API, coordinando la interacción entre los diferentes componentes y herramientas.</w:t>
+      </w:r>
+    </w:p>
+    <w:p>
+      <w:pPr>
+        <w:rPr>
+          <w:rFonts w:ascii="Arial" w:hAnsi="Arial" w:cs="Arial"/>
+        </w:rPr>
+      </w:pPr>
+    </w:p>
+    <w:p>
+      <w:pPr>
+        <w:rPr>
+          <w:rFonts w:ascii="Arial" w:hAnsi="Arial" w:cs="Arial"/>
+        </w:rPr>
+      </w:pPr>
+      <w:r>
+        <w:rPr>
+          <w:rFonts w:ascii="Arial" w:hAnsi="Arial" w:cs="Arial"/>
+        </w:rPr>
         <w:t xml:space="preserve">El agente recibe las consultas de los usuarios, las procesa utilizando los LLM y las herramientas adicionales, y genera respuestas personalizadas basadas en los documentos cargados y los </w:t>
       </w:r>
       <w:proofErr w:type="spellStart"/>
@@ -8224,6 +8316,7 @@
         <w:rPr>
           <w:rFonts w:ascii="Arial" w:hAnsi="Arial" w:cs="Arial"/>
         </w:rPr>
+        <w:lastRenderedPageBreak/>
         <w:t>Documentación y puesta en marcha</w:t>
       </w:r>
     </w:p>
@@ -8244,7 +8337,6 @@
         <w:rPr>
           <w:rFonts w:ascii="Arial" w:hAnsi="Arial" w:cs="Arial"/>
         </w:rPr>
-        <w:lastRenderedPageBreak/>
         <w:t>Tras documentar</w:t>
       </w:r>
       <w:r>
@@ -8471,7 +8563,6 @@
         <w:rPr>
           <w:rFonts w:ascii="Arial" w:hAnsi="Arial" w:cs="Arial"/>
         </w:rPr>
-        <w:lastRenderedPageBreak/>
         <w:t>Integración Front-End y Back-End</w:t>
       </w:r>
     </w:p>
@@ -8725,6 +8816,7 @@
           <w:b/>
           <w:bCs/>
         </w:rPr>
+        <w:lastRenderedPageBreak/>
         <w:t>Pruebas de Sistema</w:t>
       </w:r>
       <w:r>
@@ -9048,6 +9140,7 @@
           <w:b/>
           <w:bCs/>
         </w:rPr>
+        <w:lastRenderedPageBreak/>
         <w:t>Auditorías de Seguridad</w:t>
       </w:r>
       <w:r>
@@ -9114,7 +9207,6 @@
           <w:b/>
           <w:bCs/>
         </w:rPr>
-        <w:lastRenderedPageBreak/>
         <w:t>Pruebas Beta con Usuarios Reales</w:t>
       </w:r>
       <w:r>
@@ -9390,13 +9482,13 @@
         </w:rPr>
         <w:lastRenderedPageBreak/>
         <w:drawing>
-          <wp:anchor distT="0" distB="0" distL="114300" distR="114300" simplePos="0" relativeHeight="251659264" behindDoc="0" locked="0" layoutInCell="1" allowOverlap="1" wp14:anchorId="309A9976" wp14:editId="2A0741AD">
+          <wp:anchor distT="0" distB="0" distL="114300" distR="114300" simplePos="0" relativeHeight="251659264" behindDoc="0" locked="0" layoutInCell="1" allowOverlap="1" wp14:anchorId="309A9976" wp14:editId="12C83CD5">
             <wp:simplePos x="0" y="0"/>
             <wp:positionH relativeFrom="page">
               <wp:posOffset>1080135</wp:posOffset>
             </wp:positionH>
             <wp:positionV relativeFrom="paragraph">
-              <wp:posOffset>329565</wp:posOffset>
+              <wp:posOffset>336219</wp:posOffset>
             </wp:positionV>
             <wp:extent cx="5654040" cy="5277485"/>
             <wp:effectExtent l="0" t="0" r="3810" b="0"/>
@@ -9448,6 +9540,89 @@
     </w:p>
     <w:p>
       <w:pPr>
+        <w:pStyle w:val="Descripcin"/>
+        <w:jc w:val="center"/>
+      </w:pPr>
+    </w:p>
+    <w:p>
+      <w:pPr>
+        <w:pStyle w:val="Descripcin"/>
+        <w:jc w:val="center"/>
+        <w:rPr>
+          <w:rFonts w:ascii="Arial" w:hAnsi="Arial" w:cs="Arial"/>
+          <w:noProof/>
+        </w:rPr>
+      </w:pPr>
+      <w:r>
+        <w:rPr>
+          <w:rFonts w:ascii="Arial" w:hAnsi="Arial" w:cs="Arial"/>
+        </w:rPr>
+        <w:t xml:space="preserve">Figura </w:t>
+      </w:r>
+      <w:r>
+        <w:rPr>
+          <w:rFonts w:ascii="Arial" w:hAnsi="Arial" w:cs="Arial"/>
+        </w:rPr>
+        <w:fldChar w:fldCharType="begin"/>
+      </w:r>
+      <w:r>
+        <w:rPr>
+          <w:rFonts w:ascii="Arial" w:hAnsi="Arial" w:cs="Arial"/>
+        </w:rPr>
+        <w:instrText xml:space="preserve"> SEQ Figura \* ARABIC </w:instrText>
+      </w:r>
+      <w:r>
+        <w:rPr>
+          <w:rFonts w:ascii="Arial" w:hAnsi="Arial" w:cs="Arial"/>
+        </w:rPr>
+        <w:fldChar w:fldCharType="separate"/>
+      </w:r>
+      <w:r>
+        <w:rPr>
+          <w:rFonts w:ascii="Arial" w:hAnsi="Arial" w:cs="Arial"/>
+          <w:noProof/>
+        </w:rPr>
+        <w:t>3</w:t>
+      </w:r>
+      <w:r>
+        <w:rPr>
+          <w:rFonts w:ascii="Arial" w:hAnsi="Arial" w:cs="Arial"/>
+        </w:rPr>
+        <w:fldChar w:fldCharType="end"/>
+      </w:r>
+      <w:r>
+        <w:rPr>
+          <w:rFonts w:ascii="Arial" w:hAnsi="Arial" w:cs="Arial"/>
+        </w:rPr>
+        <w:t xml:space="preserve">. </w:t>
+      </w:r>
+      <w:r>
+        <w:rPr>
+          <w:rFonts w:ascii="Arial" w:hAnsi="Arial" w:cs="Arial"/>
+          <w:b w:val="0"/>
+          <w:bCs w:val="0"/>
+        </w:rPr>
+        <w:t>Funcionamiento</w:t>
+      </w:r>
+      <w:r>
+        <w:rPr>
+          <w:rFonts w:ascii="Arial" w:hAnsi="Arial" w:cs="Arial"/>
+          <w:b w:val="0"/>
+          <w:bCs w:val="0"/>
+        </w:rPr>
+        <w:t xml:space="preserve"> del</w:t>
+      </w:r>
+      <w:r>
+        <w:rPr>
+          <w:rFonts w:ascii="Arial" w:hAnsi="Arial" w:cs="Arial"/>
+          <w:b w:val="0"/>
+          <w:bCs w:val="0"/>
+        </w:rPr>
+        <w:t xml:space="preserve"> RAG</w:t>
+      </w:r>
+    </w:p>
+    <w:p>
+      <w:pPr>
         <w:rPr>
           <w:rFonts w:ascii="Arial" w:hAnsi="Arial" w:cs="Arial"/>
         </w:rPr>
@@ -9565,6 +9740,7 @@
         <w:rPr>
           <w:rFonts w:ascii="Arial" w:hAnsi="Arial" w:cs="Arial"/>
         </w:rPr>
+        <w:lastRenderedPageBreak/>
         <w:t>Integración de tecnologías</w:t>
       </w:r>
     </w:p>
@@ -9953,6 +10129,7 @@
         <w:rPr>
           <w:rFonts w:ascii="Arial" w:hAnsi="Arial" w:cs="Arial"/>
         </w:rPr>
+        <w:lastRenderedPageBreak/>
         <w:t xml:space="preserve">Carga y Vectorización de Documentos: </w:t>
       </w:r>
     </w:p>
@@ -9971,7 +10148,6 @@
         <w:rPr>
           <w:rFonts w:ascii="Arial" w:hAnsi="Arial" w:cs="Arial"/>
         </w:rPr>
-        <w:lastRenderedPageBreak/>
         <w:t>En el evento de inicio de la aplicación (@</w:t>
       </w:r>
       <w:proofErr w:type="gramStart"/>
@@ -17981,15 +18157,6 @@
 </file>
 
 <file path=customXml/item1.xml><?xml version="1.0" encoding="utf-8"?>
-<?mso-contentType ?>
-<FormTemplates xmlns="http://schemas.microsoft.com/sharepoint/v3/contenttype/forms">
-  <Display>DocumentLibraryForm</Display>
-  <Edit>DocumentLibraryForm</Edit>
-  <New>DocumentLibraryForm</New>
-</FormTemplates>
-</file>
-
-<file path=customXml/item2.xml><?xml version="1.0" encoding="utf-8"?>
 <ct:contentTypeSchema xmlns:ct="http://schemas.microsoft.com/office/2006/metadata/contentType" xmlns:ma="http://schemas.microsoft.com/office/2006/metadata/properties/metaAttributes" ct:_="" ma:_="" ma:contentTypeName="Documento" ma:contentTypeID="0x010100DF3D7C797EA12745A270EF30E38719B9" ma:contentTypeVersion="19" ma:contentTypeDescription="Crear nuevo documento." ma:contentTypeScope="" ma:versionID="227b02526234ef39b0b78895a9d90cf5">
   <xsd:schema xmlns:xsd="http://www.w3.org/2001/XMLSchema" xmlns:xs="http://www.w3.org/2001/XMLSchema" xmlns:p="http://schemas.microsoft.com/office/2006/metadata/properties" xmlns:ns2="0a70e875-3d35-4be2-921f-7117c31bab9b" xmlns:ns3="27c1adeb-3674-457c-b08c-8a73f31b6e23" targetNamespace="http://schemas.microsoft.com/office/2006/metadata/properties" ma:root="true" ma:fieldsID="3c939c8607e2f594db8bbb23634dd059" ns2:_="" ns3:_="">
     <xsd:import namespace="0a70e875-3d35-4be2-921f-7117c31bab9b"/>
@@ -18250,19 +18417,20 @@
 </ct:contentTypeSchema>
 </file>
 
+<file path=customXml/item2.xml><?xml version="1.0" encoding="utf-8"?>
+<?mso-contentType ?>
+<FormTemplates xmlns="http://schemas.microsoft.com/sharepoint/v3/contenttype/forms">
+  <Display>DocumentLibraryForm</Display>
+  <Edit>DocumentLibraryForm</Edit>
+  <New>DocumentLibraryForm</New>
+</FormTemplates>
+</file>
+
 <file path=customXml/item3.xml><?xml version="1.0" encoding="utf-8"?>
 <b:Sources xmlns:b="http://schemas.openxmlformats.org/officeDocument/2006/bibliography" xmlns="http://schemas.openxmlformats.org/officeDocument/2006/bibliography" SelectedStyle="\APASixthEditionOfficeOnline.xsl" StyleName="APA" Version="6"/>
 </file>
 
 <file path=customXml/itemProps1.xml><?xml version="1.0" encoding="utf-8"?>
-<ds:datastoreItem xmlns:ds="http://schemas.openxmlformats.org/officeDocument/2006/customXml" ds:itemID="{57DC6A7E-A6FE-4629-9326-EE8561E00944}">
-  <ds:schemaRefs>
-    <ds:schemaRef ds:uri="http://schemas.microsoft.com/sharepoint/v3/contenttype/forms"/>
-  </ds:schemaRefs>
-</ds:datastoreItem>
-</file>
-
-<file path=customXml/itemProps2.xml><?xml version="1.0" encoding="utf-8"?>
 <ds:datastoreItem xmlns:ds="http://schemas.openxmlformats.org/officeDocument/2006/customXml" ds:itemID="{B98086A6-6904-47FD-B45B-B04574B1D107}">
   <ds:schemaRefs>
     <ds:schemaRef ds:uri="http://schemas.microsoft.com/office/2006/metadata/contentType"/>
@@ -18281,6 +18449,14 @@
 </ds:datastoreItem>
 </file>
 
+<file path=customXml/itemProps2.xml><?xml version="1.0" encoding="utf-8"?>
+<ds:datastoreItem xmlns:ds="http://schemas.openxmlformats.org/officeDocument/2006/customXml" ds:itemID="{57DC6A7E-A6FE-4629-9326-EE8561E00944}">
+  <ds:schemaRefs>
+    <ds:schemaRef ds:uri="http://schemas.microsoft.com/sharepoint/v3/contenttype/forms"/>
+  </ds:schemaRefs>
+</ds:datastoreItem>
+</file>
+
 <file path=customXml/itemProps3.xml><?xml version="1.0" encoding="utf-8"?>
 <ds:datastoreItem xmlns:ds="http://schemas.openxmlformats.org/officeDocument/2006/customXml" ds:itemID="{E35E88E2-9BCD-476E-93C8-34C638B1B6E4}">
   <ds:schemaRefs>

</xml_diff>